<commit_message>
added test results summary and 2 test cases
</commit_message>
<xml_diff>
--- a/ProjectDocuments/Test-Cases/Test-Case-Add-Customer.docx
+++ b/ProjectDocuments/Test-Cases/Test-Case-Add-Customer.docx
@@ -1,6 +1,6 @@
 
 <file path=word/document.xml><?xml version="1.0" encoding="utf-8"?>
-<w:document xmlns:wpc="http://schemas.microsoft.com/office/word/2010/wordprocessingCanvas" xmlns:cx="http://schemas.microsoft.com/office/drawing/2014/chartex" xmlns:cx1="http://schemas.microsoft.com/office/drawing/2015/9/8/chartex" xmlns:cx2="http://schemas.microsoft.com/office/drawing/2015/10/21/chartex" xmlns:cx3="http://schemas.microsoft.com/office/drawing/2016/5/9/chartex" xmlns:cx4="http://schemas.microsoft.com/office/drawing/2016/5/10/chartex" xmlns:cx5="http://schemas.microsoft.com/office/drawing/2016/5/11/chartex" xmlns:cx6="http://schemas.microsoft.com/office/drawing/2016/5/12/chartex" xmlns:cx7="http://schemas.microsoft.com/office/drawing/2016/5/13/chartex" xmlns:cx8="http://schemas.microsoft.com/office/drawing/2016/5/14/chartex" xmlns:mc="http://schemas.openxmlformats.org/markup-compatibility/2006" xmlns:aink="http://schemas.microsoft.com/office/drawing/2016/ink" xmlns:am3d="http://schemas.microsoft.com/office/drawing/2017/model3d" xmlns:o="urn:schemas-microsoft-com:office:office" xmlns:r="http://schemas.openxmlformats.org/officeDocument/2006/relationships" xmlns:m="http://schemas.openxmlformats.org/officeDocument/2006/math" xmlns:v="urn:schemas-microsoft-com:vml" xmlns:wp14="http://schemas.microsoft.com/office/word/2010/wordprocessingDrawing" xmlns:wp="http://schemas.openxmlformats.org/drawingml/2006/wordprocessingDrawing" xmlns:w10="urn:schemas-microsoft-com:office:word" xmlns:w="http://schemas.openxmlformats.org/wordprocessingml/2006/main" xmlns:w14="http://schemas.microsoft.com/office/word/2010/wordml" xmlns:w15="http://schemas.microsoft.com/office/word/2012/wordml" xmlns:w16cid="http://schemas.microsoft.com/office/word/2016/wordml/cid" xmlns:w16se="http://schemas.microsoft.com/office/word/2015/wordml/symex" xmlns:wpg="http://schemas.microsoft.com/office/word/2010/wordprocessingGroup" xmlns:wpi="http://schemas.microsoft.com/office/word/2010/wordprocessingInk" xmlns:wne="http://schemas.microsoft.com/office/word/2006/wordml" xmlns:wps="http://schemas.microsoft.com/office/word/2010/wordprocessingShape" mc:Ignorable="w14 w15 w16se w16cid wp14">
+<w:document xmlns:wpc="http://schemas.microsoft.com/office/word/2010/wordprocessingCanvas" xmlns:mo="http://schemas.microsoft.com/office/mac/office/2008/main" xmlns:mc="http://schemas.openxmlformats.org/markup-compatibility/2006" xmlns:mv="urn:schemas-microsoft-com:mac:vml" xmlns:o="urn:schemas-microsoft-com:office:office" xmlns:r="http://schemas.openxmlformats.org/officeDocument/2006/relationships" xmlns:m="http://schemas.openxmlformats.org/officeDocument/2006/math" xmlns:v="urn:schemas-microsoft-com:vml" xmlns:wp14="http://schemas.microsoft.com/office/word/2010/wordprocessingDrawing" xmlns:wp="http://schemas.openxmlformats.org/drawingml/2006/wordprocessingDrawing" xmlns:w10="urn:schemas-microsoft-com:office:word" xmlns:w="http://schemas.openxmlformats.org/wordprocessingml/2006/main" xmlns:w14="http://schemas.microsoft.com/office/word/2010/wordml" xmlns:w15="http://schemas.microsoft.com/office/word/2012/wordml" xmlns:wpg="http://schemas.microsoft.com/office/word/2010/wordprocessingGroup" xmlns:wpi="http://schemas.microsoft.com/office/word/2010/wordprocessingInk" xmlns:wne="http://schemas.microsoft.com/office/word/2006/wordml" xmlns:wps="http://schemas.microsoft.com/office/word/2010/wordprocessingShape" mc:Ignorable="w14 w15 wp14">
   <w:body>
     <w:p>
       <w:pPr>
@@ -233,7 +233,7 @@
                 <w:bCs/>
                 <w:sz w:val="22"/>
               </w:rPr>
-              <w:t xml:space="preserve">Aiza Usman, Ali </w:t>
+              <w:t xml:space="preserve">Aiza Usman, Ali Shazal, </w:t>
             </w:r>
             <w:proofErr w:type="spellStart"/>
             <w:r>
@@ -242,7 +242,7 @@
                 <w:bCs/>
                 <w:sz w:val="22"/>
               </w:rPr>
-              <w:t>Shazal</w:t>
+              <w:t>Haseeb</w:t>
             </w:r>
             <w:proofErr w:type="spellEnd"/>
             <w:r>
@@ -251,7 +251,7 @@
                 <w:bCs/>
                 <w:sz w:val="22"/>
               </w:rPr>
-              <w:t xml:space="preserve">, Haseeb Khan </w:t>
+              <w:t xml:space="preserve"> Khan </w:t>
             </w:r>
           </w:p>
         </w:tc>
@@ -831,12 +831,6 @@
               <w:gridCol w:w="8768"/>
             </w:tblGrid>
             <w:tr>
-              <w:tblPrEx>
-                <w:tblCellMar>
-                  <w:top w:w="0" w:type="dxa"/>
-                  <w:bottom w:w="0" w:type="dxa"/>
-                </w:tblCellMar>
-              </w:tblPrEx>
               <w:trPr>
                 <w:trHeight w:val="241"/>
               </w:trPr>
@@ -1509,23 +1503,7 @@
                 <w:sz w:val="18"/>
                 <w:szCs w:val="18"/>
               </w:rPr>
-              <w:t xml:space="preserve">System responds with alert message saying “customer </w:t>
-            </w:r>
-            <w:r>
-              <w:rPr>
-                <w:rFonts w:ascii="Verdana" w:hAnsi="Verdana"/>
-                <w:sz w:val="18"/>
-                <w:szCs w:val="18"/>
-              </w:rPr>
-              <w:t>sav</w:t>
-            </w:r>
-            <w:r>
-              <w:rPr>
-                <w:rFonts w:ascii="Verdana" w:hAnsi="Verdana"/>
-                <w:sz w:val="18"/>
-                <w:szCs w:val="18"/>
-              </w:rPr>
-              <w:t>ed”</w:t>
+              <w:t>System responds with alert message saying “customer saved”</w:t>
             </w:r>
           </w:p>
         </w:tc>
@@ -2081,23 +2059,7 @@
                 <w:sz w:val="18"/>
                 <w:szCs w:val="18"/>
               </w:rPr>
-              <w:t xml:space="preserve">Fill add customer form with </w:t>
-            </w:r>
-            <w:r>
-              <w:rPr>
-                <w:rFonts w:ascii="Verdana" w:hAnsi="Verdana"/>
-                <w:sz w:val="18"/>
-                <w:szCs w:val="18"/>
-              </w:rPr>
-              <w:t>incomplete</w:t>
-            </w:r>
-            <w:r>
-              <w:rPr>
-                <w:rFonts w:ascii="Verdana" w:hAnsi="Verdana"/>
-                <w:sz w:val="18"/>
-                <w:szCs w:val="18"/>
-              </w:rPr>
-              <w:t xml:space="preserve"> details and submit it</w:t>
+              <w:t>Fill add customer form with incomplete details and submit it</w:t>
             </w:r>
           </w:p>
         </w:tc>
@@ -2149,8 +2111,6 @@
               </w:rPr>
               <w:t>Aiza</w:t>
             </w:r>
-            <w:bookmarkStart w:id="0" w:name="_GoBack"/>
-            <w:bookmarkEnd w:id="0"/>
             <w:proofErr w:type="gramEnd"/>
             <w:r>
               <w:rPr>
@@ -2475,15 +2435,7 @@
                 <w:sz w:val="18"/>
                 <w:szCs w:val="18"/>
               </w:rPr>
-              <w:t xml:space="preserve"> </w:t>
-            </w:r>
-            <w:r>
-              <w:rPr>
-                <w:rFonts w:ascii="Verdana" w:hAnsi="Verdana"/>
-                <w:sz w:val="18"/>
-                <w:szCs w:val="18"/>
-              </w:rPr>
-              <w:t>and submit it</w:t>
+              <w:t xml:space="preserve"> and submit it</w:t>
             </w:r>
           </w:p>
         </w:tc>
@@ -2532,23 +2484,7 @@
                 <w:sz w:val="18"/>
                 <w:szCs w:val="18"/>
               </w:rPr>
-              <w:t>Name:”</w:t>
-            </w:r>
-            <w:r>
-              <w:rPr>
-                <w:rFonts w:ascii="Verdana" w:hAnsi="Verdana"/>
-                <w:sz w:val="18"/>
-                <w:szCs w:val="18"/>
-              </w:rPr>
-              <w:t>2132</w:t>
-            </w:r>
-            <w:r>
-              <w:rPr>
-                <w:rFonts w:ascii="Verdana" w:hAnsi="Verdana"/>
-                <w:sz w:val="18"/>
-                <w:szCs w:val="18"/>
-              </w:rPr>
-              <w:t>”</w:t>
+              <w:t>Name:”2132”</w:t>
             </w:r>
           </w:p>
           <w:p>
@@ -2775,15 +2711,7 @@
                 <w:sz w:val="18"/>
                 <w:szCs w:val="18"/>
               </w:rPr>
-              <w:t>Pass</w:t>
-            </w:r>
-            <w:r>
-              <w:rPr>
-                <w:rFonts w:ascii="Verdana" w:hAnsi="Verdana"/>
-                <w:sz w:val="18"/>
-                <w:szCs w:val="18"/>
-              </w:rPr>
-              <w:t xml:space="preserve"> </w:t>
+              <w:t xml:space="preserve">Pass </w:t>
             </w:r>
           </w:p>
         </w:tc>
@@ -2881,15 +2809,15 @@
                 <w:sz w:val="18"/>
                 <w:szCs w:val="18"/>
               </w:rPr>
-              <w:t xml:space="preserve">Fill add customer form </w:t>
-            </w:r>
-            <w:r>
-              <w:rPr>
-                <w:rFonts w:ascii="Verdana" w:hAnsi="Verdana"/>
-                <w:sz w:val="18"/>
-                <w:szCs w:val="18"/>
-              </w:rPr>
-              <w:t>and add name details in number column and submit it</w:t>
+              <w:t xml:space="preserve">Fill add customer form and </w:t>
+            </w:r>
+            <w:r>
+              <w:rPr>
+                <w:rFonts w:ascii="Verdana" w:hAnsi="Verdana"/>
+                <w:sz w:val="18"/>
+                <w:szCs w:val="18"/>
+              </w:rPr>
+              <w:t>add a 20-digit number in the phone number input box.</w:t>
             </w:r>
           </w:p>
         </w:tc>
@@ -2940,15 +2868,7 @@
                 <w:sz w:val="18"/>
                 <w:szCs w:val="18"/>
               </w:rPr>
-              <w:t>:”</w:t>
-            </w:r>
-            <w:r>
-              <w:rPr>
-                <w:rFonts w:ascii="Verdana" w:hAnsi="Verdana"/>
-                <w:sz w:val="18"/>
-                <w:szCs w:val="18"/>
-              </w:rPr>
-              <w:t>Aiza</w:t>
+              <w:t>:”Aiza</w:t>
             </w:r>
             <w:proofErr w:type="spellEnd"/>
             <w:proofErr w:type="gramEnd"/>
@@ -2979,70 +2899,28 @@
                 <w:sz w:val="18"/>
                 <w:szCs w:val="18"/>
               </w:rPr>
-              <w:t>Last Name: “</w:t>
-            </w:r>
-            <w:r>
-              <w:rPr>
-                <w:rFonts w:ascii="Verdana" w:hAnsi="Verdana"/>
-                <w:sz w:val="18"/>
-                <w:szCs w:val="18"/>
-              </w:rPr>
-              <w:t>Usman</w:t>
-            </w:r>
-            <w:r>
-              <w:rPr>
-                <w:rFonts w:ascii="Verdana" w:hAnsi="Verdana"/>
-                <w:sz w:val="18"/>
-                <w:szCs w:val="18"/>
-              </w:rPr>
-              <w:t>”</w:t>
-            </w:r>
-          </w:p>
-          <w:p>
-            <w:pPr>
-              <w:widowControl w:val="0"/>
-              <w:autoSpaceDE w:val="0"/>
-              <w:autoSpaceDN w:val="0"/>
-              <w:adjustRightInd w:val="0"/>
-              <w:rPr>
-                <w:rFonts w:ascii="Verdana" w:hAnsi="Verdana"/>
-                <w:sz w:val="18"/>
-                <w:szCs w:val="18"/>
-              </w:rPr>
-            </w:pPr>
-            <w:r>
-              <w:rPr>
-                <w:rFonts w:ascii="Verdana" w:hAnsi="Verdana"/>
-                <w:sz w:val="18"/>
-                <w:szCs w:val="18"/>
-              </w:rPr>
-              <w:t>Phone Number</w:t>
-            </w:r>
-            <w:proofErr w:type="gramStart"/>
-            <w:r>
-              <w:rPr>
-                <w:rFonts w:ascii="Verdana" w:hAnsi="Verdana"/>
-                <w:sz w:val="18"/>
-                <w:szCs w:val="18"/>
-              </w:rPr>
-              <w:t>: ”</w:t>
-            </w:r>
-            <w:r>
-              <w:rPr>
-                <w:rFonts w:ascii="Verdana" w:hAnsi="Verdana"/>
-                <w:sz w:val="18"/>
-                <w:szCs w:val="18"/>
-              </w:rPr>
-              <w:t>Khan</w:t>
-            </w:r>
-            <w:proofErr w:type="gramEnd"/>
-            <w:r>
-              <w:rPr>
-                <w:rFonts w:ascii="Verdana" w:hAnsi="Verdana"/>
-                <w:sz w:val="18"/>
-                <w:szCs w:val="18"/>
-              </w:rPr>
-              <w:t>”</w:t>
+              <w:t>Last Name: “Usman”</w:t>
+            </w:r>
+          </w:p>
+          <w:p>
+            <w:pPr>
+              <w:widowControl w:val="0"/>
+              <w:autoSpaceDE w:val="0"/>
+              <w:autoSpaceDN w:val="0"/>
+              <w:adjustRightInd w:val="0"/>
+              <w:rPr>
+                <w:rFonts w:ascii="Verdana" w:hAnsi="Verdana"/>
+                <w:sz w:val="18"/>
+                <w:szCs w:val="18"/>
+              </w:rPr>
+            </w:pPr>
+            <w:r>
+              <w:rPr>
+                <w:rFonts w:ascii="Verdana" w:hAnsi="Verdana"/>
+                <w:sz w:val="18"/>
+                <w:szCs w:val="18"/>
+              </w:rPr>
+              <w:t>Phone Number: 12345678901234567890</w:t>
             </w:r>
           </w:p>
         </w:tc>
@@ -3130,6 +3008,8 @@
               </w:rPr>
               <w:t>System responds with alert message saying “customer saved”</w:t>
             </w:r>
+            <w:bookmarkStart w:id="0" w:name="_GoBack"/>
+            <w:bookmarkEnd w:id="0"/>
           </w:p>
         </w:tc>
         <w:tc>
@@ -3249,7 +3129,7 @@
 </file>
 
 <file path=word/endnotes.xml><?xml version="1.0" encoding="utf-8"?>
-<w:endnotes xmlns:wpc="http://schemas.microsoft.com/office/word/2010/wordprocessingCanvas" xmlns:cx="http://schemas.microsoft.com/office/drawing/2014/chartex" xmlns:cx1="http://schemas.microsoft.com/office/drawing/2015/9/8/chartex" xmlns:cx2="http://schemas.microsoft.com/office/drawing/2015/10/21/chartex" xmlns:cx3="http://schemas.microsoft.com/office/drawing/2016/5/9/chartex" xmlns:cx4="http://schemas.microsoft.com/office/drawing/2016/5/10/chartex" xmlns:cx5="http://schemas.microsoft.com/office/drawing/2016/5/11/chartex" xmlns:cx6="http://schemas.microsoft.com/office/drawing/2016/5/12/chartex" xmlns:cx7="http://schemas.microsoft.com/office/drawing/2016/5/13/chartex" xmlns:cx8="http://schemas.microsoft.com/office/drawing/2016/5/14/chartex" xmlns:mc="http://schemas.openxmlformats.org/markup-compatibility/2006" xmlns:aink="http://schemas.microsoft.com/office/drawing/2016/ink" xmlns:am3d="http://schemas.microsoft.com/office/drawing/2017/model3d" xmlns:o="urn:schemas-microsoft-com:office:office" xmlns:r="http://schemas.openxmlformats.org/officeDocument/2006/relationships" xmlns:m="http://schemas.openxmlformats.org/officeDocument/2006/math" xmlns:v="urn:schemas-microsoft-com:vml" xmlns:wp14="http://schemas.microsoft.com/office/word/2010/wordprocessingDrawing" xmlns:wp="http://schemas.openxmlformats.org/drawingml/2006/wordprocessingDrawing" xmlns:w10="urn:schemas-microsoft-com:office:word" xmlns:w="http://schemas.openxmlformats.org/wordprocessingml/2006/main" xmlns:w14="http://schemas.microsoft.com/office/word/2010/wordml" xmlns:w15="http://schemas.microsoft.com/office/word/2012/wordml" xmlns:w16cid="http://schemas.microsoft.com/office/word/2016/wordml/cid" xmlns:w16se="http://schemas.microsoft.com/office/word/2015/wordml/symex" xmlns:wpg="http://schemas.microsoft.com/office/word/2010/wordprocessingGroup" xmlns:wpi="http://schemas.microsoft.com/office/word/2010/wordprocessingInk" xmlns:wne="http://schemas.microsoft.com/office/word/2006/wordml" xmlns:wps="http://schemas.microsoft.com/office/word/2010/wordprocessingShape" mc:Ignorable="w14 w15 w16se w16cid wp14">
+<w:endnotes xmlns:wpc="http://schemas.microsoft.com/office/word/2010/wordprocessingCanvas" xmlns:mo="http://schemas.microsoft.com/office/mac/office/2008/main" xmlns:mc="http://schemas.openxmlformats.org/markup-compatibility/2006" xmlns:mv="urn:schemas-microsoft-com:mac:vml" xmlns:o="urn:schemas-microsoft-com:office:office" xmlns:r="http://schemas.openxmlformats.org/officeDocument/2006/relationships" xmlns:m="http://schemas.openxmlformats.org/officeDocument/2006/math" xmlns:v="urn:schemas-microsoft-com:vml" xmlns:wp14="http://schemas.microsoft.com/office/word/2010/wordprocessingDrawing" xmlns:wp="http://schemas.openxmlformats.org/drawingml/2006/wordprocessingDrawing" xmlns:w10="urn:schemas-microsoft-com:office:word" xmlns:w="http://schemas.openxmlformats.org/wordprocessingml/2006/main" xmlns:w14="http://schemas.microsoft.com/office/word/2010/wordml" xmlns:w15="http://schemas.microsoft.com/office/word/2012/wordml" xmlns:wpg="http://schemas.microsoft.com/office/word/2010/wordprocessingGroup" xmlns:wpi="http://schemas.microsoft.com/office/word/2010/wordprocessingInk" xmlns:wne="http://schemas.microsoft.com/office/word/2006/wordml" xmlns:wps="http://schemas.microsoft.com/office/word/2010/wordprocessingShape" mc:Ignorable="w14 w15 wp14">
   <w:endnote w:type="separator" w:id="-1">
     <w:p>
       <w:r>
@@ -3268,7 +3148,7 @@
 </file>
 
 <file path=word/footnotes.xml><?xml version="1.0" encoding="utf-8"?>
-<w:footnotes xmlns:wpc="http://schemas.microsoft.com/office/word/2010/wordprocessingCanvas" xmlns:cx="http://schemas.microsoft.com/office/drawing/2014/chartex" xmlns:cx1="http://schemas.microsoft.com/office/drawing/2015/9/8/chartex" xmlns:cx2="http://schemas.microsoft.com/office/drawing/2015/10/21/chartex" xmlns:cx3="http://schemas.microsoft.com/office/drawing/2016/5/9/chartex" xmlns:cx4="http://schemas.microsoft.com/office/drawing/2016/5/10/chartex" xmlns:cx5="http://schemas.microsoft.com/office/drawing/2016/5/11/chartex" xmlns:cx6="http://schemas.microsoft.com/office/drawing/2016/5/12/chartex" xmlns:cx7="http://schemas.microsoft.com/office/drawing/2016/5/13/chartex" xmlns:cx8="http://schemas.microsoft.com/office/drawing/2016/5/14/chartex" xmlns:mc="http://schemas.openxmlformats.org/markup-compatibility/2006" xmlns:aink="http://schemas.microsoft.com/office/drawing/2016/ink" xmlns:am3d="http://schemas.microsoft.com/office/drawing/2017/model3d" xmlns:o="urn:schemas-microsoft-com:office:office" xmlns:r="http://schemas.openxmlformats.org/officeDocument/2006/relationships" xmlns:m="http://schemas.openxmlformats.org/officeDocument/2006/math" xmlns:v="urn:schemas-microsoft-com:vml" xmlns:wp14="http://schemas.microsoft.com/office/word/2010/wordprocessingDrawing" xmlns:wp="http://schemas.openxmlformats.org/drawingml/2006/wordprocessingDrawing" xmlns:w10="urn:schemas-microsoft-com:office:word" xmlns:w="http://schemas.openxmlformats.org/wordprocessingml/2006/main" xmlns:w14="http://schemas.microsoft.com/office/word/2010/wordml" xmlns:w15="http://schemas.microsoft.com/office/word/2012/wordml" xmlns:w16cid="http://schemas.microsoft.com/office/word/2016/wordml/cid" xmlns:w16se="http://schemas.microsoft.com/office/word/2015/wordml/symex" xmlns:wpg="http://schemas.microsoft.com/office/word/2010/wordprocessingGroup" xmlns:wpi="http://schemas.microsoft.com/office/word/2010/wordprocessingInk" xmlns:wne="http://schemas.microsoft.com/office/word/2006/wordml" xmlns:wps="http://schemas.microsoft.com/office/word/2010/wordprocessingShape" mc:Ignorable="w14 w15 w16se w16cid wp14">
+<w:footnotes xmlns:wpc="http://schemas.microsoft.com/office/word/2010/wordprocessingCanvas" xmlns:mo="http://schemas.microsoft.com/office/mac/office/2008/main" xmlns:mc="http://schemas.openxmlformats.org/markup-compatibility/2006" xmlns:mv="urn:schemas-microsoft-com:mac:vml" xmlns:o="urn:schemas-microsoft-com:office:office" xmlns:r="http://schemas.openxmlformats.org/officeDocument/2006/relationships" xmlns:m="http://schemas.openxmlformats.org/officeDocument/2006/math" xmlns:v="urn:schemas-microsoft-com:vml" xmlns:wp14="http://schemas.microsoft.com/office/word/2010/wordprocessingDrawing" xmlns:wp="http://schemas.openxmlformats.org/drawingml/2006/wordprocessingDrawing" xmlns:w10="urn:schemas-microsoft-com:office:word" xmlns:w="http://schemas.openxmlformats.org/wordprocessingml/2006/main" xmlns:w14="http://schemas.microsoft.com/office/word/2010/wordml" xmlns:w15="http://schemas.microsoft.com/office/word/2012/wordml" xmlns:wpg="http://schemas.microsoft.com/office/word/2010/wordprocessingGroup" xmlns:wpi="http://schemas.microsoft.com/office/word/2010/wordprocessingInk" xmlns:wne="http://schemas.microsoft.com/office/word/2006/wordml" xmlns:wps="http://schemas.microsoft.com/office/word/2010/wordprocessingShape" mc:Ignorable="w14 w15 wp14">
   <w:footnote w:type="separator" w:id="-1">
     <w:p>
       <w:r>
@@ -3287,8 +3167,8 @@
 </file>
 
 <file path=word/numbering.xml><?xml version="1.0" encoding="utf-8"?>
-<w:numbering xmlns:wpc="http://schemas.microsoft.com/office/word/2010/wordprocessingCanvas" xmlns:cx="http://schemas.microsoft.com/office/drawing/2014/chartex" xmlns:cx1="http://schemas.microsoft.com/office/drawing/2015/9/8/chartex" xmlns:cx2="http://schemas.microsoft.com/office/drawing/2015/10/21/chartex" xmlns:cx3="http://schemas.microsoft.com/office/drawing/2016/5/9/chartex" xmlns:cx4="http://schemas.microsoft.com/office/drawing/2016/5/10/chartex" xmlns:cx5="http://schemas.microsoft.com/office/drawing/2016/5/11/chartex" xmlns:cx6="http://schemas.microsoft.com/office/drawing/2016/5/12/chartex" xmlns:cx7="http://schemas.microsoft.com/office/drawing/2016/5/13/chartex" xmlns:cx8="http://schemas.microsoft.com/office/drawing/2016/5/14/chartex" xmlns:mc="http://schemas.openxmlformats.org/markup-compatibility/2006" xmlns:aink="http://schemas.microsoft.com/office/drawing/2016/ink" xmlns:am3d="http://schemas.microsoft.com/office/drawing/2017/model3d" xmlns:o="urn:schemas-microsoft-com:office:office" xmlns:r="http://schemas.openxmlformats.org/officeDocument/2006/relationships" xmlns:m="http://schemas.openxmlformats.org/officeDocument/2006/math" xmlns:v="urn:schemas-microsoft-com:vml" xmlns:wp14="http://schemas.microsoft.com/office/word/2010/wordprocessingDrawing" xmlns:wp="http://schemas.openxmlformats.org/drawingml/2006/wordprocessingDrawing" xmlns:w10="urn:schemas-microsoft-com:office:word" xmlns:w="http://schemas.openxmlformats.org/wordprocessingml/2006/main" xmlns:w14="http://schemas.microsoft.com/office/word/2010/wordml" xmlns:w15="http://schemas.microsoft.com/office/word/2012/wordml" xmlns:w16cid="http://schemas.microsoft.com/office/word/2016/wordml/cid" xmlns:w16se="http://schemas.microsoft.com/office/word/2015/wordml/symex" xmlns:wpg="http://schemas.microsoft.com/office/word/2010/wordprocessingGroup" xmlns:wpi="http://schemas.microsoft.com/office/word/2010/wordprocessingInk" xmlns:wne="http://schemas.microsoft.com/office/word/2006/wordml" xmlns:wps="http://schemas.microsoft.com/office/word/2010/wordprocessingShape" mc:Ignorable="w14 w15 w16se w16cid wp14">
-  <w:abstractNum w:abstractNumId="0" w15:restartNumberingAfterBreak="0">
+<w:numbering xmlns:wpc="http://schemas.microsoft.com/office/word/2010/wordprocessingCanvas" xmlns:mo="http://schemas.microsoft.com/office/mac/office/2008/main" xmlns:mc="http://schemas.openxmlformats.org/markup-compatibility/2006" xmlns:mv="urn:schemas-microsoft-com:mac:vml" xmlns:o="urn:schemas-microsoft-com:office:office" xmlns:r="http://schemas.openxmlformats.org/officeDocument/2006/relationships" xmlns:m="http://schemas.openxmlformats.org/officeDocument/2006/math" xmlns:v="urn:schemas-microsoft-com:vml" xmlns:wp14="http://schemas.microsoft.com/office/word/2010/wordprocessingDrawing" xmlns:wp="http://schemas.openxmlformats.org/drawingml/2006/wordprocessingDrawing" xmlns:w10="urn:schemas-microsoft-com:office:word" xmlns:w="http://schemas.openxmlformats.org/wordprocessingml/2006/main" xmlns:w14="http://schemas.microsoft.com/office/word/2010/wordml" xmlns:w15="http://schemas.microsoft.com/office/word/2012/wordml" xmlns:wpg="http://schemas.microsoft.com/office/word/2010/wordprocessingGroup" xmlns:wpi="http://schemas.microsoft.com/office/word/2010/wordprocessingInk" xmlns:wne="http://schemas.microsoft.com/office/word/2006/wordml" xmlns:wps="http://schemas.microsoft.com/office/word/2010/wordprocessingShape" mc:Ignorable="w14 w15 wp14">
+  <w:abstractNum w:abstractNumId="0">
     <w:nsid w:val="0D936653"/>
     <w:multiLevelType w:val="hybridMultilevel"/>
     <w:tmpl w:val="AD7CDF88"/>
@@ -3401,7 +3281,7 @@
       </w:rPr>
     </w:lvl>
   </w:abstractNum>
-  <w:abstractNum w:abstractNumId="1" w15:restartNumberingAfterBreak="0">
+  <w:abstractNum w:abstractNumId="1">
     <w:nsid w:val="15297C93"/>
     <w:multiLevelType w:val="hybridMultilevel"/>
     <w:tmpl w:val="B37AEB1A"/>
@@ -3514,7 +3394,7 @@
       </w:rPr>
     </w:lvl>
   </w:abstractNum>
-  <w:abstractNum w:abstractNumId="2" w15:restartNumberingAfterBreak="0">
+  <w:abstractNum w:abstractNumId="2">
     <w:nsid w:val="33C95549"/>
     <w:multiLevelType w:val="hybridMultilevel"/>
     <w:tmpl w:val="22649AF2"/>
@@ -3627,7 +3507,7 @@
       </w:rPr>
     </w:lvl>
   </w:abstractNum>
-  <w:abstractNum w:abstractNumId="3" w15:restartNumberingAfterBreak="0">
+  <w:abstractNum w:abstractNumId="3">
     <w:nsid w:val="754E0664"/>
     <w:multiLevelType w:val="hybridMultilevel"/>
     <w:tmpl w:val="9E2EBA12"/>
@@ -3756,7 +3636,7 @@
 </file>
 
 <file path=word/styles.xml><?xml version="1.0" encoding="utf-8"?>
-<w:styles xmlns:mc="http://schemas.openxmlformats.org/markup-compatibility/2006" xmlns:r="http://schemas.openxmlformats.org/officeDocument/2006/relationships" xmlns:w="http://schemas.openxmlformats.org/wordprocessingml/2006/main" xmlns:w14="http://schemas.microsoft.com/office/word/2010/wordml" xmlns:w15="http://schemas.microsoft.com/office/word/2012/wordml" xmlns:w16cid="http://schemas.microsoft.com/office/word/2016/wordml/cid" xmlns:w16se="http://schemas.microsoft.com/office/word/2015/wordml/symex" mc:Ignorable="w14 w15 w16se w16cid">
+<w:styles xmlns:mc="http://schemas.openxmlformats.org/markup-compatibility/2006" xmlns:r="http://schemas.openxmlformats.org/officeDocument/2006/relationships" xmlns:w="http://schemas.openxmlformats.org/wordprocessingml/2006/main" xmlns:w14="http://schemas.microsoft.com/office/word/2010/wordml" xmlns:w15="http://schemas.microsoft.com/office/word/2012/wordml" mc:Ignorable="w14 w15">
   <w:docDefaults>
     <w:rPrDefault>
       <w:rPr>
@@ -3766,7 +3646,7 @@
     </w:rPrDefault>
     <w:pPrDefault/>
   </w:docDefaults>
-  <w:latentStyles w:defLockedState="0" w:defUIPriority="99" w:defSemiHidden="0" w:defUnhideWhenUsed="0" w:defQFormat="0" w:count="376">
+  <w:latentStyles w:defLockedState="0" w:defUIPriority="99" w:defSemiHidden="0" w:defUnhideWhenUsed="0" w:defQFormat="0" w:count="382">
     <w:lsdException w:name="Normal" w:uiPriority="0" w:qFormat="1"/>
     <w:lsdException w:name="heading 1" w:uiPriority="9" w:qFormat="1"/>
     <w:lsdException w:name="heading 2" w:uiPriority="9" w:qFormat="1"/>
@@ -3872,6 +3752,7 @@
     <w:lsdException w:name="HTML Sample" w:semiHidden="1" w:unhideWhenUsed="1"/>
     <w:lsdException w:name="HTML Typewriter" w:semiHidden="1" w:unhideWhenUsed="1"/>
     <w:lsdException w:name="HTML Variable" w:semiHidden="1" w:unhideWhenUsed="1"/>
+    <w:lsdException w:name="Normal Table" w:semiHidden="1" w:unhideWhenUsed="1"/>
     <w:lsdException w:name="annotation subject" w:semiHidden="1" w:unhideWhenUsed="1"/>
     <w:lsdException w:name="No List" w:semiHidden="1" w:unhideWhenUsed="1"/>
     <w:lsdException w:name="Outline List 1" w:semiHidden="1" w:unhideWhenUsed="1"/>
@@ -3918,8 +3799,10 @@
     <w:lsdException w:name="Table Subtle 2" w:semiHidden="1" w:unhideWhenUsed="1"/>
     <w:lsdException w:name="Table Web 1" w:semiHidden="1" w:unhideWhenUsed="1"/>
     <w:lsdException w:name="Table Web 2" w:semiHidden="1" w:unhideWhenUsed="1"/>
+    <w:lsdException w:name="Table Web 3" w:semiHidden="1" w:unhideWhenUsed="1"/>
     <w:lsdException w:name="Balloon Text" w:semiHidden="1" w:unhideWhenUsed="1"/>
     <w:lsdException w:name="Table Grid" w:uiPriority="39"/>
+    <w:lsdException w:name="Table Theme" w:semiHidden="1" w:unhideWhenUsed="1"/>
     <w:lsdException w:name="Placeholder Text" w:semiHidden="1"/>
     <w:lsdException w:name="No Spacing" w:uiPriority="1" w:qFormat="1"/>
     <w:lsdException w:name="Light Shading" w:uiPriority="60"/>
@@ -4137,9 +4020,6 @@
     <w:lsdException w:name="List Table 7 Colorful Accent 6" w:uiPriority="52"/>
     <w:lsdException w:name="Mention" w:semiHidden="1" w:unhideWhenUsed="1"/>
     <w:lsdException w:name="Smart Hyperlink" w:semiHidden="1" w:unhideWhenUsed="1"/>
-    <w:lsdException w:name="Hashtag" w:semiHidden="1" w:unhideWhenUsed="1"/>
-    <w:lsdException w:name="Unresolved Mention" w:semiHidden="1" w:unhideWhenUsed="1"/>
-    <w:lsdException w:name="Smart Link" w:semiHidden="1" w:unhideWhenUsed="1"/>
   </w:latentStyles>
   <w:style w:type="paragraph" w:default="1" w:styleId="Normal">
     <w:name w:val="Normal"/>
@@ -4239,6 +4119,7 @@
   <w:style w:type="character" w:default="1" w:styleId="DefaultParagraphFont">
     <w:name w:val="Default Paragraph Font"/>
     <w:uiPriority w:val="1"/>
+    <w:semiHidden/>
     <w:unhideWhenUsed/>
   </w:style>
   <w:style w:type="table" w:default="1" w:styleId="TableNormal">
@@ -4318,6 +4199,7 @@
     <w:uiPriority w:val="39"/>
     <w:rsid w:val="007326B9"/>
     <w:tblPr>
+      <w:tblInd w:w="0" w:type="dxa"/>
       <w:tblBorders>
         <w:top w:val="single" w:sz="4" w:space="0" w:color="auto"/>
         <w:left w:val="single" w:sz="4" w:space="0" w:color="auto"/>
@@ -4326,6 +4208,12 @@
         <w:insideH w:val="single" w:sz="4" w:space="0" w:color="auto"/>
         <w:insideV w:val="single" w:sz="4" w:space="0" w:color="auto"/>
       </w:tblBorders>
+      <w:tblCellMar>
+        <w:top w:w="0" w:type="dxa"/>
+        <w:left w:w="108" w:type="dxa"/>
+        <w:bottom w:w="0" w:type="dxa"/>
+        <w:right w:w="108" w:type="dxa"/>
+      </w:tblCellMar>
     </w:tblPr>
   </w:style>
   <w:style w:type="character" w:styleId="Strong">
@@ -4405,6 +4293,13 @@
     <w:tblPr>
       <w:tblStyleRowBandSize w:val="1"/>
       <w:tblStyleColBandSize w:val="1"/>
+      <w:tblInd w:w="0" w:type="dxa"/>
+      <w:tblCellMar>
+        <w:top w:w="0" w:type="dxa"/>
+        <w:left w:w="108" w:type="dxa"/>
+        <w:bottom w:w="0" w:type="dxa"/>
+        <w:right w:w="108" w:type="dxa"/>
+      </w:tblCellMar>
     </w:tblPr>
     <w:tblStylePr w:type="firstRow">
       <w:rPr>
@@ -4449,6 +4344,7 @@
     <w:uiPriority w:val="40"/>
     <w:rsid w:val="00794829"/>
     <w:tblPr>
+      <w:tblInd w:w="0" w:type="dxa"/>
       <w:tblBorders>
         <w:top w:val="single" w:sz="4" w:space="0" w:color="BFBFBF" w:themeColor="background1" w:themeShade="BF"/>
         <w:left w:val="single" w:sz="4" w:space="0" w:color="BFBFBF" w:themeColor="background1" w:themeShade="BF"/>
@@ -4457,6 +4353,12 @@
         <w:insideH w:val="single" w:sz="4" w:space="0" w:color="BFBFBF" w:themeColor="background1" w:themeShade="BF"/>
         <w:insideV w:val="single" w:sz="4" w:space="0" w:color="BFBFBF" w:themeColor="background1" w:themeShade="BF"/>
       </w:tblBorders>
+      <w:tblCellMar>
+        <w:top w:w="0" w:type="dxa"/>
+        <w:left w:w="108" w:type="dxa"/>
+        <w:bottom w:w="0" w:type="dxa"/>
+        <w:right w:w="108" w:type="dxa"/>
+      </w:tblCellMar>
     </w:tblPr>
   </w:style>
   <w:style w:type="paragraph" w:customStyle="1" w:styleId="Default">
@@ -4744,7 +4646,7 @@
 </file>
 
 <file path=customXml/itemProps1.xml><?xml version="1.0" encoding="utf-8"?>
-<ds:datastoreItem xmlns:ds="http://schemas.openxmlformats.org/officeDocument/2006/customXml" ds:itemID="{99F61152-3574-9148-A82C-DC7BF795BB23}">
+<ds:datastoreItem xmlns:ds="http://schemas.openxmlformats.org/officeDocument/2006/customXml" ds:itemID="{5C538AE4-D7CB-E747-952C-EA1E044A3A5A}">
   <ds:schemaRefs>
     <ds:schemaRef ds:uri="http://schemas.openxmlformats.org/officeDocument/2006/bibliography"/>
   </ds:schemaRefs>

</xml_diff>